<commit_message>
Added GH link with code
</commit_message>
<xml_diff>
--- a/sem5/NumericalMethods/lab1/8var/lab1_Teslenko_8_NM.docx
+++ b/sem5/NumericalMethods/lab1/8var/lab1_Teslenko_8_NM.docx
@@ -2058,12 +2058,12 @@
           <wp:inline distB="114300" distT="114300" distL="114300" distR="114300">
             <wp:extent cx="1852613" cy="1480317"/>
             <wp:effectExtent b="0" l="0" r="0" t="0"/>
-            <wp:docPr id="3" name="image4.png"/>
+            <wp:docPr id="3" name="image3.png"/>
             <a:graphic>
               <a:graphicData uri="http://schemas.openxmlformats.org/drawingml/2006/picture">
                 <pic:pic>
                   <pic:nvPicPr>
-                    <pic:cNvPr id="0" name="image4.png"/>
+                    <pic:cNvPr id="0" name="image3.png"/>
                     <pic:cNvPicPr preferRelativeResize="0"/>
                   </pic:nvPicPr>
                   <pic:blipFill>
@@ -2099,12 +2099,12 @@
           <wp:inline distB="114300" distT="114300" distL="114300" distR="114300">
             <wp:extent cx="1732026" cy="1420445"/>
             <wp:effectExtent b="0" l="0" r="0" t="0"/>
-            <wp:docPr id="8" name="image10.png"/>
+            <wp:docPr id="8" name="image7.png"/>
             <a:graphic>
               <a:graphicData uri="http://schemas.openxmlformats.org/drawingml/2006/picture">
                 <pic:pic>
                   <pic:nvPicPr>
-                    <pic:cNvPr id="0" name="image10.png"/>
+                    <pic:cNvPr id="0" name="image7.png"/>
                     <pic:cNvPicPr preferRelativeResize="0"/>
                   </pic:nvPicPr>
                   <pic:blipFill>
@@ -2140,12 +2140,12 @@
           <wp:inline distB="114300" distT="114300" distL="114300" distR="114300">
             <wp:extent cx="1697767" cy="1468532"/>
             <wp:effectExtent b="0" l="0" r="0" t="0"/>
-            <wp:docPr id="4" name="image7.png"/>
+            <wp:docPr id="4" name="image10.png"/>
             <a:graphic>
               <a:graphicData uri="http://schemas.openxmlformats.org/drawingml/2006/picture">
                 <pic:pic>
                   <pic:nvPicPr>
-                    <pic:cNvPr id="0" name="image7.png"/>
+                    <pic:cNvPr id="0" name="image10.png"/>
                     <pic:cNvPicPr preferRelativeResize="0"/>
                   </pic:nvPicPr>
                   <pic:blipFill>
@@ -2631,12 +2631,12 @@
           <wp:inline distB="114300" distT="114300" distL="114300" distR="114300">
             <wp:extent cx="5205413" cy="3277162"/>
             <wp:effectExtent b="0" l="0" r="0" t="0"/>
-            <wp:docPr id="5" name="image2.png"/>
+            <wp:docPr id="5" name="image6.png"/>
             <a:graphic>
               <a:graphicData uri="http://schemas.openxmlformats.org/drawingml/2006/picture">
                 <pic:pic>
                   <pic:nvPicPr>
-                    <pic:cNvPr id="0" name="image2.png"/>
+                    <pic:cNvPr id="0" name="image6.png"/>
                     <pic:cNvPicPr preferRelativeResize="0"/>
                   </pic:nvPicPr>
                   <pic:blipFill>
@@ -2677,12 +2677,12 @@
           <wp:inline distB="114300" distT="114300" distL="114300" distR="114300">
             <wp:extent cx="5731200" cy="2921000"/>
             <wp:effectExtent b="0" l="0" r="0" t="0"/>
-            <wp:docPr id="6" name="image8.png"/>
+            <wp:docPr id="6" name="image4.png"/>
             <a:graphic>
               <a:graphicData uri="http://schemas.openxmlformats.org/drawingml/2006/picture">
                 <pic:pic>
                   <pic:nvPicPr>
-                    <pic:cNvPr id="0" name="image8.png"/>
+                    <pic:cNvPr id="0" name="image4.png"/>
                     <pic:cNvPicPr preferRelativeResize="0"/>
                   </pic:nvPicPr>
                   <pic:blipFill>
@@ -3683,12 +3683,12 @@
           <wp:inline distB="114300" distT="114300" distL="114300" distR="114300">
             <wp:extent cx="1724025" cy="1533525"/>
             <wp:effectExtent b="0" l="0" r="0" t="0"/>
-            <wp:docPr id="7" name="image6.png"/>
+            <wp:docPr id="7" name="image1.png"/>
             <a:graphic>
               <a:graphicData uri="http://schemas.openxmlformats.org/drawingml/2006/picture">
                 <pic:pic>
                   <pic:nvPicPr>
-                    <pic:cNvPr id="0" name="image6.png"/>
+                    <pic:cNvPr id="0" name="image1.png"/>
                     <pic:cNvPicPr preferRelativeResize="0"/>
                   </pic:nvPicPr>
                   <pic:blipFill>
@@ -4052,12 +4052,12 @@
           <wp:inline distB="114300" distT="114300" distL="114300" distR="114300">
             <wp:extent cx="4529138" cy="1838561"/>
             <wp:effectExtent b="0" l="0" r="0" t="0"/>
-            <wp:docPr id="2" name="image1.png"/>
+            <wp:docPr id="2" name="image2.png"/>
             <a:graphic>
               <a:graphicData uri="http://schemas.openxmlformats.org/drawingml/2006/picture">
                 <pic:pic>
                   <pic:nvPicPr>
-                    <pic:cNvPr id="0" name="image1.png"/>
+                    <pic:cNvPr id="0" name="image2.png"/>
                     <pic:cNvPicPr preferRelativeResize="0"/>
                   </pic:nvPicPr>
                   <pic:blipFill>
@@ -4403,12 +4403,12 @@
           <wp:inline distB="114300" distT="114300" distL="114300" distR="114300">
             <wp:extent cx="4329113" cy="1699109"/>
             <wp:effectExtent b="0" l="0" r="0" t="0"/>
-            <wp:docPr id="1" name="image3.png"/>
+            <wp:docPr id="1" name="image8.png"/>
             <a:graphic>
               <a:graphicData uri="http://schemas.openxmlformats.org/drawingml/2006/picture">
                 <pic:pic>
                   <pic:nvPicPr>
-                    <pic:cNvPr id="0" name="image3.png"/>
+                    <pic:cNvPr id="0" name="image8.png"/>
                     <pic:cNvPicPr preferRelativeResize="0"/>
                   </pic:nvPicPr>
                   <pic:blipFill>
@@ -4864,6 +4864,22 @@
       <w:pPr>
         <w:rPr/>
       </w:pPr>
+      <w:r>
+        <w:rPr>
+          <w:rtl w:val="0"/>
+        </w:rPr>
+        <w:t xml:space="preserve">Реалізований код: </w:t>
+      </w:r>
+      <w:hyperlink r:id="rId17">
+        <w:r>
+          <w:rPr>
+            <w:color w:val="1155cc"/>
+            <w:u w:val="single"/>
+            <w:rtl w:val="0"/>
+          </w:rPr>
+          <w:t xml:space="preserve">GitHub</w:t>
+        </w:r>
+      </w:hyperlink>
       <w:r>
         <w:rPr>
           <w:rtl w:val="0"/>

</xml_diff>